<commit_message>
update final presentation ppt
</commit_message>
<xml_diff>
--- a/InteriumDocuments/Final Project Report.docx
+++ b/InteriumDocuments/Final Project Report.docx
@@ -95,7 +95,20 @@
           <w:szCs w:val="28"/>
           <w:lang w:val="en-US" w:eastAsia="zh-CN"/>
         </w:rPr>
-        <w:t>Using Chrome Driver Selenium method to obtain the unstructured NYC median income dataset.</w:t>
+        <w:t xml:space="preserve">Using Chrome Driver Selenium method to obtain the unstructured NYC median income Data </w:t>
+      </w:r>
+      <w:bookmarkStart w:id="0" w:name="_GoBack"/>
+      <w:bookmarkEnd w:id="0"/>
+      <w:r>
+        <w:rPr>
+          <w:rFonts w:hint="eastAsia"/>
+          <w:b/>
+          <w:bCs/>
+          <w:sz w:val="28"/>
+          <w:szCs w:val="28"/>
+          <w:lang w:val="en-US" w:eastAsia="zh-CN"/>
+        </w:rPr>
+        <w:t>set.</w:t>
       </w:r>
     </w:p>
     <w:p>
@@ -680,8 +693,6 @@
           <w:lang w:val="en-US" w:eastAsia="zh-CN"/>
         </w:rPr>
       </w:pPr>
-      <w:bookmarkStart w:id="0" w:name="_GoBack"/>
-      <w:bookmarkEnd w:id="0"/>
     </w:p>
     <w:p>
       <w:pPr>
@@ -708,7 +719,7 @@
           <w:szCs w:val="28"/>
           <w:lang w:val="en-US" w:eastAsia="zh-CN"/>
         </w:rPr>
-        <w:t>Using CloudWatch Serice to schedule the time to run lambda function</w:t>
+        <w:t>Using Cloud Watch Service to schedule the time to run lambda function</w:t>
       </w:r>
     </w:p>
     <w:p/>
@@ -1776,7 +1787,7 @@
           <w:szCs w:val="28"/>
           <w:lang w:val="en-US" w:eastAsia="zh-CN"/>
         </w:rPr>
-        <w:t>Database Reverse Engineer ER diagram for star schema Data Warehousedatabase `final_dw`</w:t>
+        <w:t>Database Reverse Engineer ER diagram for star schema Data Warehouse Database `final_dw`</w:t>
       </w:r>
     </w:p>
     <w:p>

</xml_diff>

<commit_message>
update final project and added tableau work book
</commit_message>
<xml_diff>
--- a/InteriumDocuments/Final Project Report.docx
+++ b/InteriumDocuments/Final Project Report.docx
@@ -95,20 +95,7 @@
           <w:szCs w:val="28"/>
           <w:lang w:val="en-US" w:eastAsia="zh-CN"/>
         </w:rPr>
-        <w:t xml:space="preserve">Using Chrome Driver Selenium method to obtain the unstructured NYC median income Data </w:t>
-      </w:r>
-      <w:bookmarkStart w:id="0" w:name="_GoBack"/>
-      <w:bookmarkEnd w:id="0"/>
-      <w:r>
-        <w:rPr>
-          <w:rFonts w:hint="eastAsia"/>
-          <w:b/>
-          <w:bCs/>
-          <w:sz w:val="28"/>
-          <w:szCs w:val="28"/>
-          <w:lang w:val="en-US" w:eastAsia="zh-CN"/>
-        </w:rPr>
-        <w:t>set.</w:t>
+        <w:t>Using Chrome Driver Selenium method to obtain the unstructured NYC median income Data set.</w:t>
       </w:r>
     </w:p>
     <w:p>
@@ -2299,7 +2286,6 @@
     <w:p>
       <w:pPr>
         <w:numPr>
-          <w:ilvl w:val="0"/>
           <w:numId w:val="0"/>
         </w:numPr>
         <w:ind w:leftChars="0"/>
@@ -2312,6 +2298,140 @@
           <w:lang w:val="en-US" w:eastAsia="zh-CN"/>
         </w:rPr>
       </w:pPr>
+    </w:p>
+    <w:p>
+      <w:pPr>
+        <w:numPr>
+          <w:ilvl w:val="0"/>
+          <w:numId w:val="0"/>
+        </w:numPr>
+        <w:ind w:leftChars="0"/>
+      </w:pPr>
+      <w:r>
+        <w:drawing>
+          <wp:inline distT="0" distB="0" distL="114300" distR="114300">
+            <wp:extent cx="6635115" cy="3348990"/>
+            <wp:effectExtent l="0" t="0" r="9525" b="3810"/>
+            <wp:docPr id="23" name="图片 3"/>
+            <wp:cNvGraphicFramePr>
+              <a:graphicFrameLocks xmlns:a="http://schemas.openxmlformats.org/drawingml/2006/main" noChangeAspect="1"/>
+            </wp:cNvGraphicFramePr>
+            <a:graphic xmlns:a="http://schemas.openxmlformats.org/drawingml/2006/main">
+              <a:graphicData uri="http://schemas.openxmlformats.org/drawingml/2006/picture">
+                <pic:pic xmlns:pic="http://schemas.openxmlformats.org/drawingml/2006/picture">
+                  <pic:nvPicPr>
+                    <pic:cNvPr id="23" name="图片 3"/>
+                    <pic:cNvPicPr>
+                      <a:picLocks noChangeAspect="1"/>
+                    </pic:cNvPicPr>
+                  </pic:nvPicPr>
+                  <pic:blipFill>
+                    <a:blip r:embed="rId24"/>
+                    <a:stretch>
+                      <a:fillRect/>
+                    </a:stretch>
+                  </pic:blipFill>
+                  <pic:spPr>
+                    <a:xfrm>
+                      <a:off x="0" y="0"/>
+                      <a:ext cx="6635115" cy="3348990"/>
+                    </a:xfrm>
+                    <a:prstGeom prst="rect">
+                      <a:avLst/>
+                    </a:prstGeom>
+                    <a:noFill/>
+                    <a:ln>
+                      <a:noFill/>
+                    </a:ln>
+                  </pic:spPr>
+                </pic:pic>
+              </a:graphicData>
+            </a:graphic>
+          </wp:inline>
+        </w:drawing>
+      </w:r>
+    </w:p>
+    <w:p>
+      <w:pPr>
+        <w:numPr>
+          <w:ilvl w:val="0"/>
+          <w:numId w:val="0"/>
+        </w:numPr>
+        <w:ind w:leftChars="0"/>
+      </w:pPr>
+    </w:p>
+    <w:p>
+      <w:pPr>
+        <w:numPr>
+          <w:ilvl w:val="0"/>
+          <w:numId w:val="0"/>
+        </w:numPr>
+        <w:ind w:leftChars="0"/>
+        <w:rPr>
+          <w:rFonts w:hint="eastAsia"/>
+          <w:lang w:eastAsia="zh-CN"/>
+        </w:rPr>
+      </w:pPr>
+    </w:p>
+    <w:p>
+      <w:pPr>
+        <w:numPr>
+          <w:ilvl w:val="0"/>
+          <w:numId w:val="0"/>
+        </w:numPr>
+        <w:ind w:leftChars="0"/>
+        <w:rPr>
+          <w:rFonts w:hint="eastAsia"/>
+          <w:b/>
+          <w:bCs/>
+          <w:lang w:val="en-US" w:eastAsia="zh-CN"/>
+        </w:rPr>
+      </w:pPr>
+      <w:r>
+        <w:drawing>
+          <wp:inline distT="0" distB="0" distL="114300" distR="114300">
+            <wp:extent cx="6638925" cy="3313430"/>
+            <wp:effectExtent l="0" t="0" r="5715" b="8890"/>
+            <wp:docPr id="24" name="图片 4"/>
+            <wp:cNvGraphicFramePr>
+              <a:graphicFrameLocks xmlns:a="http://schemas.openxmlformats.org/drawingml/2006/main" noChangeAspect="1"/>
+            </wp:cNvGraphicFramePr>
+            <a:graphic xmlns:a="http://schemas.openxmlformats.org/drawingml/2006/main">
+              <a:graphicData uri="http://schemas.openxmlformats.org/drawingml/2006/picture">
+                <pic:pic xmlns:pic="http://schemas.openxmlformats.org/drawingml/2006/picture">
+                  <pic:nvPicPr>
+                    <pic:cNvPr id="24" name="图片 4"/>
+                    <pic:cNvPicPr>
+                      <a:picLocks noChangeAspect="1"/>
+                    </pic:cNvPicPr>
+                  </pic:nvPicPr>
+                  <pic:blipFill>
+                    <a:blip r:embed="rId25"/>
+                    <a:stretch>
+                      <a:fillRect/>
+                    </a:stretch>
+                  </pic:blipFill>
+                  <pic:spPr>
+                    <a:xfrm>
+                      <a:off x="0" y="0"/>
+                      <a:ext cx="6638925" cy="3313430"/>
+                    </a:xfrm>
+                    <a:prstGeom prst="rect">
+                      <a:avLst/>
+                    </a:prstGeom>
+                    <a:noFill/>
+                    <a:ln>
+                      <a:noFill/>
+                    </a:ln>
+                  </pic:spPr>
+                </pic:pic>
+              </a:graphicData>
+            </a:graphic>
+          </wp:inline>
+        </w:drawing>
+      </w:r>
+      <w:bookmarkStart w:id="0" w:name="_GoBack"/>
+      <w:bookmarkEnd w:id="0"/>
     </w:p>
     <w:sectPr>
       <w:pgSz w:w="11906" w:h="16838"/>

</xml_diff>